<commit_message>
updated cv and icon
</commit_message>
<xml_diff>
--- a/static/files/AyseZeynepEnkavi_CV_Aug2020.docx
+++ b/static/files/AyseZeynepEnkavi_CV_Aug2020.docx
@@ -616,6 +616,77 @@
           <w:sz-cs w:val="20"/>
           <w:color w:val="222222"/>
         </w:rPr>
+        <w:t xml:space="preserve">10) Kliemann, D., Armstrong, T., Galdi, P., Kahn, D., Rusch, T.,  </w:t>
+      </w:r>
+      <w:r>
+        <w:rPr>
+          <w:rFonts w:ascii="Times" w:hAnsi="Times" w:cs="Times"/>
+          <w:sz w:val="20"/>
+          <w:sz-cs w:val="20"/>
+          <w:b/>
+          <w:color w:val="222222"/>
+        </w:rPr>
+        <w:t xml:space="preserve">Enkavi, A. Z.</w:t>
+      </w:r>
+      <w:r>
+        <w:rPr>
+          <w:rFonts w:ascii="Times" w:hAnsi="Times" w:cs="Times"/>
+          <w:sz w:val="20"/>
+          <w:sz-cs w:val="20"/>
+          <w:color w:val="222222"/>
+        </w:rPr>
+        <w:t xml:space="preserve">, Liang, D., Lograsso, S., Zhu, W., Yu, R., Nair, R., Paul, L., Tyszka, J. M., Adolphs, R. (2021) </w:t>
+      </w:r>
+      <w:r>
+        <w:rPr>
+          <w:rFonts w:ascii="Times" w:hAnsi="Times" w:cs="Times"/>
+          <w:sz w:val="20"/>
+          <w:sz-cs w:val="20"/>
+          <w:spacing w:val="0"/>
+        </w:rPr>
+        <w:t xml:space="preserve">Caltech Conte Center - A multimodal data resource for exploring social cognition and decision-making. </w:t>
+      </w:r>
+      <w:r>
+        <w:rPr>
+          <w:rFonts w:ascii="Times" w:hAnsi="Times" w:cs="Times"/>
+          <w:sz w:val="20"/>
+          <w:sz-cs w:val="20"/>
+          <w:i/>
+          <w:spacing w:val="0"/>
+        </w:rPr>
+        <w:t xml:space="preserve">Submitted</w:t>
+      </w:r>
+      <w:r>
+        <w:rPr>
+          <w:rFonts w:ascii="Times" w:hAnsi="Times" w:cs="Times"/>
+          <w:sz w:val="20"/>
+          <w:sz-cs w:val="20"/>
+          <w:color w:val="222222"/>
+        </w:rPr>
+        <w:t xml:space="preserve"/>
+      </w:r>
+    </w:p>
+    <w:p>
+      <w:pPr/>
+      <w:r>
+        <w:rPr>
+          <w:rFonts w:ascii="Times" w:hAnsi="Times" w:cs="Times"/>
+          <w:sz w:val="20"/>
+          <w:sz-cs w:val="20"/>
+          <w:color w:val="222222"/>
+        </w:rPr>
+        <w:t xml:space="preserve"/>
+      </w:r>
+    </w:p>
+    <w:p>
+      <w:pPr/>
+      <w:r>
+        <w:rPr>
+          <w:rFonts w:ascii="Times" w:hAnsi="Times" w:cs="Times"/>
+          <w:sz w:val="20"/>
+          <w:sz-cs w:val="20"/>
+          <w:color w:val="222222"/>
+        </w:rPr>
         <w:t xml:space="preserve">9) </w:t>
       </w:r>
       <w:r>
@@ -1245,135 +1316,188 @@
       <w:r>
         <w:rPr>
           <w:rFonts w:ascii="Times" w:hAnsi="Times" w:cs="Times"/>
+          <w:sz w:val="20"/>
+          <w:sz-cs w:val="20"/>
+          <w:b/>
+        </w:rPr>
+        <w:t xml:space="preserve"/>
+      </w:r>
+    </w:p>
+    <w:p>
+      <w:pPr/>
+      <w:r>
+        <w:rPr>
+          <w:rFonts w:ascii="Times" w:hAnsi="Times" w:cs="Times"/>
+          <w:sz w:val="20"/>
+          <w:sz-cs w:val="20"/>
+          <w:b/>
+        </w:rPr>
+        <w:t xml:space="preserve">Enkavi, A. Z.,</w:t>
+      </w:r>
+      <w:r>
+        <w:rPr>
+          <w:rFonts w:ascii="Times" w:hAnsi="Times" w:cs="Times"/>
+          <w:sz w:val="20"/>
+          <w:sz-cs w:val="20"/>
+        </w:rPr>
+        <w:t xml:space="preserve"> Eisenberg, I. W., Bissett, P. G., Poldrack, R. A. (2021), “Measuring self-regulation”, Cognitive Sciences Colloquium, UC Irvine </w:t>
+      </w:r>
+      <w:r>
+        <w:rPr>
+          <w:rFonts w:ascii="Times" w:hAnsi="Times" w:cs="Times"/>
+          <w:sz w:val="20"/>
+          <w:sz-cs w:val="20"/>
+          <w:b/>
+        </w:rPr>
+        <w:t xml:space="preserve"/>
+      </w:r>
+    </w:p>
+    <w:p>
+      <w:pPr/>
+      <w:r>
+        <w:rPr>
+          <w:rFonts w:ascii="Times" w:hAnsi="Times" w:cs="Times"/>
+          <w:sz w:val="20"/>
+          <w:sz-cs w:val="20"/>
+          <w:b/>
+        </w:rPr>
+        <w:t xml:space="preserve"/>
+      </w:r>
+    </w:p>
+    <w:p>
+      <w:pPr/>
+      <w:r>
+        <w:rPr>
+          <w:rFonts w:ascii="Times" w:hAnsi="Times" w:cs="Times"/>
+          <w:sz w:val="20"/>
+          <w:sz-cs w:val="20"/>
+          <w:b/>
+        </w:rPr>
+        <w:t xml:space="preserve">Enkavi, A. Z.,</w:t>
+      </w:r>
+      <w:r>
+        <w:rPr>
+          <w:rFonts w:ascii="Times" w:hAnsi="Times" w:cs="Times"/>
+          <w:sz w:val="20"/>
+          <w:sz-cs w:val="20"/>
+        </w:rPr>
+        <w:t xml:space="preserve"> Eisenberg, I. W., Bissett, P. G., Poldrack, R. A. (2018), “Trait measures of self-regulation from cognitive tasks”, Cognitive and Neuroscience Seminar Series, Stanford</w:t>
+      </w:r>
+    </w:p>
+    <w:p>
+      <w:pPr/>
+      <w:r>
+        <w:rPr>
+          <w:rFonts w:ascii="Times" w:hAnsi="Times" w:cs="Times"/>
+          <w:sz w:val="20"/>
+          <w:sz-cs w:val="20"/>
+        </w:rPr>
+        <w:t xml:space="preserve"/>
+      </w:r>
+    </w:p>
+    <w:p>
+      <w:pPr/>
+      <w:r>
+        <w:rPr>
+          <w:rFonts w:ascii="Times" w:hAnsi="Times" w:cs="Times"/>
+          <w:sz w:val="20"/>
+          <w:sz-cs w:val="20"/>
+          <w:b/>
+        </w:rPr>
+        <w:t xml:space="preserve">Enkavi, A. Z.,</w:t>
+      </w:r>
+      <w:r>
+        <w:rPr>
+          <w:rFonts w:ascii="Times" w:hAnsi="Times" w:cs="Times"/>
+          <w:sz w:val="20"/>
+          <w:sz-cs w:val="20"/>
+        </w:rPr>
+        <w:t xml:space="preserve"> Eisenberg, I. W., Bissett, P. G., Mazza, G. L, MacKinnon, D. P., Marsch, L. A., Poldrack, R. A. (2018), “A large scale analysis of test-retest reliabilities of self-regulation measures”, Cognitive and Neuroscience Seminar Series, Stanford</w:t>
+      </w:r>
+    </w:p>
+    <w:p>
+      <w:pPr/>
+      <w:r>
+        <w:rPr>
+          <w:rFonts w:ascii="Times" w:hAnsi="Times" w:cs="Times"/>
+          <w:sz w:val="20"/>
+          <w:sz-cs w:val="20"/>
+        </w:rPr>
+        <w:t xml:space="preserve"/>
+      </w:r>
+    </w:p>
+    <w:p>
+      <w:pPr/>
+      <w:r>
+        <w:rPr>
+          <w:rFonts w:ascii="Times" w:hAnsi="Times" w:cs="Times"/>
+          <w:sz w:val="20"/>
+          <w:sz-cs w:val="20"/>
+          <w:b/>
+        </w:rPr>
+        <w:t xml:space="preserve">Enkavi, A. Z.,</w:t>
+      </w:r>
+      <w:r>
+        <w:rPr>
+          <w:rFonts w:ascii="Times" w:hAnsi="Times" w:cs="Times"/>
+          <w:sz w:val="20"/>
+          <w:sz-cs w:val="20"/>
+        </w:rPr>
+        <w:t xml:space="preserve"> Weber, B., Zweyer, I., Wagner, J., Elger, C. E., Weber, E. U., Johnson, E. J. (2015),  “Preference consistency relies on hippocampal function: Evidence from mediotemporal lobe epilepsy”, Interdisciplinary Symposium on Decision Neuroscience, MIT </w:t>
+      </w:r>
+    </w:p>
+    <w:p>
+      <w:pPr/>
+      <w:r>
+        <w:rPr>
+          <w:rFonts w:ascii="Times" w:hAnsi="Times" w:cs="Times"/>
+          <w:sz w:val="20"/>
+          <w:sz-cs w:val="20"/>
+        </w:rPr>
+        <w:t xml:space="preserve"/>
+      </w:r>
+    </w:p>
+    <w:p>
+      <w:pPr/>
+      <w:r>
+        <w:rPr>
+          <w:rFonts w:ascii="Times" w:hAnsi="Times" w:cs="Times"/>
+          <w:sz w:val="20"/>
+          <w:sz-cs w:val="20"/>
+          <w:b/>
+        </w:rPr>
+        <w:t xml:space="preserve">Enkavi, A. Z.</w:t>
+      </w:r>
+      <w:r>
+        <w:rPr>
+          <w:rFonts w:ascii="Times" w:hAnsi="Times" w:cs="Times"/>
+          <w:sz w:val="20"/>
+          <w:sz-cs w:val="20"/>
+        </w:rPr>
+        <w:t xml:space="preserve">, McClure, S. M. (2015), "Discounting Non-Unitary Rewards", Cognitive and Neuroscience Seminar Series, Stanford</w:t>
+      </w:r>
+    </w:p>
+    <w:p>
+      <w:pPr/>
+      <w:r>
+        <w:rPr>
+          <w:rFonts w:ascii="Times" w:hAnsi="Times" w:cs="Times"/>
+          <w:sz w:val="20"/>
+          <w:sz-cs w:val="20"/>
+        </w:rPr>
+        <w:t xml:space="preserve"/>
+      </w:r>
+    </w:p>
+    <w:p>
+      <w:pPr/>
+      <w:r>
+        <w:rPr>
+          <w:rFonts w:ascii="Times" w:hAnsi="Times" w:cs="Times"/>
           <w:sz w:val="22"/>
           <w:sz-cs w:val="22"/>
           <w:b/>
         </w:rPr>
-        <w:t xml:space="preserve"/>
-      </w:r>
-    </w:p>
-    <w:p>
-      <w:pPr/>
-      <w:r>
-        <w:rPr>
-          <w:rFonts w:ascii="Times" w:hAnsi="Times" w:cs="Times"/>
-          <w:sz w:val="20"/>
-          <w:sz-cs w:val="20"/>
-          <w:b/>
-        </w:rPr>
-        <w:t xml:space="preserve">Enkavi, A. Z.,</w:t>
-      </w:r>
-      <w:r>
-        <w:rPr>
-          <w:rFonts w:ascii="Times" w:hAnsi="Times" w:cs="Times"/>
-          <w:sz w:val="20"/>
-          <w:sz-cs w:val="20"/>
-        </w:rPr>
-        <w:t xml:space="preserve"> Eisenberg, I. W., Bissett, P. G., Poldrack, R. A. (2018), “Trait measures of self-regulation from cognitive tasks”, Cognitive and Neuroscience Seminar Series, Stanford</w:t>
-      </w:r>
-    </w:p>
-    <w:p>
-      <w:pPr/>
-      <w:r>
-        <w:rPr>
-          <w:rFonts w:ascii="Times" w:hAnsi="Times" w:cs="Times"/>
-          <w:sz w:val="20"/>
-          <w:sz-cs w:val="20"/>
-        </w:rPr>
-        <w:t xml:space="preserve"/>
-      </w:r>
-    </w:p>
-    <w:p>
-      <w:pPr/>
-      <w:r>
-        <w:rPr>
-          <w:rFonts w:ascii="Times" w:hAnsi="Times" w:cs="Times"/>
-          <w:sz w:val="20"/>
-          <w:sz-cs w:val="20"/>
-          <w:b/>
-        </w:rPr>
-        <w:t xml:space="preserve">Enkavi, A. Z.,</w:t>
-      </w:r>
-      <w:r>
-        <w:rPr>
-          <w:rFonts w:ascii="Times" w:hAnsi="Times" w:cs="Times"/>
-          <w:sz w:val="20"/>
-          <w:sz-cs w:val="20"/>
-        </w:rPr>
-        <w:t xml:space="preserve"> Eisenberg, I. W., Bissett, P. G., Mazza, G. L, MacKinnon, D. P., Marsch, L. A., Poldrack, R. A. (2018), “A large scale analysis of test-retest reliabilities of self-regulation measures”, Cognitive and Neuroscience Seminar Series, Stanford</w:t>
-      </w:r>
-    </w:p>
-    <w:p>
-      <w:pPr/>
-      <w:r>
-        <w:rPr>
-          <w:rFonts w:ascii="Times" w:hAnsi="Times" w:cs="Times"/>
-          <w:sz w:val="20"/>
-          <w:sz-cs w:val="20"/>
-        </w:rPr>
-        <w:t xml:space="preserve"/>
-      </w:r>
-    </w:p>
-    <w:p>
-      <w:pPr/>
-      <w:r>
-        <w:rPr>
-          <w:rFonts w:ascii="Times" w:hAnsi="Times" w:cs="Times"/>
-          <w:sz w:val="20"/>
-          <w:sz-cs w:val="20"/>
-          <w:b/>
-        </w:rPr>
-        <w:t xml:space="preserve">Enkavi, A. Z.,</w:t>
-      </w:r>
-      <w:r>
-        <w:rPr>
-          <w:rFonts w:ascii="Times" w:hAnsi="Times" w:cs="Times"/>
-          <w:sz w:val="20"/>
-          <w:sz-cs w:val="20"/>
-        </w:rPr>
-        <w:t xml:space="preserve"> Weber, B., Zweyer, I., Wagner, J., Elger, C. E., Weber, E. U., Johnson, E. J. (2015),  “Preference consistency relies on hippocampal function: Evidence from mediotemporal lobe epilepsy”, Interdisciplinary Symposium on Decision Neuroscience, MIT </w:t>
-      </w:r>
-    </w:p>
-    <w:p>
-      <w:pPr/>
-      <w:r>
-        <w:rPr>
-          <w:rFonts w:ascii="Times" w:hAnsi="Times" w:cs="Times"/>
-          <w:sz w:val="20"/>
-          <w:sz-cs w:val="20"/>
-        </w:rPr>
-        <w:t xml:space="preserve"/>
-      </w:r>
-    </w:p>
-    <w:p>
-      <w:pPr/>
-      <w:r>
-        <w:rPr>
-          <w:rFonts w:ascii="Times" w:hAnsi="Times" w:cs="Times"/>
-          <w:sz w:val="20"/>
-          <w:sz-cs w:val="20"/>
-          <w:b/>
-        </w:rPr>
-        <w:t xml:space="preserve">Enkavi, A. Z.</w:t>
-      </w:r>
-      <w:r>
-        <w:rPr>
-          <w:rFonts w:ascii="Times" w:hAnsi="Times" w:cs="Times"/>
-          <w:sz w:val="20"/>
-          <w:sz-cs w:val="20"/>
-        </w:rPr>
-        <w:t xml:space="preserve">, McClure, S. M. (2015), "Discounting Non-Unitary Rewards", Cognitive and Neuroscience Seminar Series, Stanford</w:t>
-      </w:r>
-    </w:p>
-    <w:p>
-      <w:pPr/>
-      <w:r>
-        <w:rPr>
-          <w:rFonts w:ascii="Times" w:hAnsi="Times" w:cs="Times"/>
-          <w:sz w:val="20"/>
-          <w:sz-cs w:val="20"/>
-        </w:rPr>
-        <w:t xml:space="preserve"/>
+        <w:t xml:space="preserve">Posters</w:t>
       </w:r>
     </w:p>
     <w:p>
@@ -1385,7 +1509,429 @@
           <w:sz-cs w:val="22"/>
           <w:b/>
         </w:rPr>
-        <w:t xml:space="preserve">Posters</w:t>
+        <w:t xml:space="preserve"/>
+      </w:r>
+    </w:p>
+    <w:p>
+      <w:pPr/>
+      <w:r>
+        <w:rPr>
+          <w:rFonts w:ascii="Times" w:hAnsi="Times" w:cs="Times"/>
+          <w:sz w:val="20"/>
+          <w:sz-cs w:val="20"/>
+          <w:b/>
+        </w:rPr>
+        <w:t xml:space="preserve">Enkavi, A. Z.</w:t>
+      </w:r>
+      <w:r>
+        <w:rPr>
+          <w:rFonts w:ascii="Times" w:hAnsi="Times" w:cs="Times"/>
+          <w:sz w:val="20"/>
+          <w:sz-cs w:val="20"/>
+        </w:rPr>
+        <w:t xml:space="preserve">, Eisenberg, I. W., Bissett, P. G., Mazza, G. L, MacKinnon, D. P., Marsch, L. A., Poldrack, R. A., “A large scale analysis of cognitive task measures of self-regulation” </w:t>
+      </w:r>
+      <w:r>
+        <w:rPr>
+          <w:rFonts w:ascii="Times" w:hAnsi="Times" w:cs="Times"/>
+          <w:sz w:val="20"/>
+          <w:sz-cs w:val="20"/>
+          <w:color w:val="222222"/>
+        </w:rPr>
+        <w:t xml:space="preserve">2018. Society for Neuroeconomics Annual Meeting, Philadelphia, Pennsylvania.</w:t>
+      </w:r>
+    </w:p>
+    <w:p>
+      <w:pPr/>
+      <w:r>
+        <w:rPr>
+          <w:rFonts w:ascii="Times" w:hAnsi="Times" w:cs="Times"/>
+          <w:sz w:val="20"/>
+          <w:sz-cs w:val="20"/>
+          <w:color w:val="222222"/>
+        </w:rPr>
+        <w:t xml:space="preserve"/>
+      </w:r>
+    </w:p>
+    <w:p>
+      <w:pPr/>
+      <w:r>
+        <w:rPr>
+          <w:rFonts w:ascii="Times" w:hAnsi="Times" w:cs="Times"/>
+          <w:sz w:val="20"/>
+          <w:sz-cs w:val="20"/>
+          <w:b/>
+        </w:rPr>
+        <w:t xml:space="preserve">Enkavi, A. Z.</w:t>
+      </w:r>
+      <w:r>
+        <w:rPr>
+          <w:rFonts w:ascii="Times" w:hAnsi="Times" w:cs="Times"/>
+          <w:sz w:val="20"/>
+          <w:sz-cs w:val="20"/>
+        </w:rPr>
+        <w:t xml:space="preserve">, Eisenberg, I. W., Bissett, P. G., Mazza, G. L, MacKinnon, D. P., Marsch, L. A., Poldrack, R. A., “A large scale analysis of test-retest reliabilities of self-regulation measures” </w:t>
+      </w:r>
+      <w:r>
+        <w:rPr>
+          <w:rFonts w:ascii="Times" w:hAnsi="Times" w:cs="Times"/>
+          <w:sz w:val="20"/>
+          <w:sz-cs w:val="20"/>
+          <w:color w:val="222222"/>
+        </w:rPr>
+        <w:t xml:space="preserve">2017. Society of Judgment and Decision Making Annual Meeting, Vancouver, Canada.</w:t>
+      </w:r>
+    </w:p>
+    <w:p>
+      <w:pPr/>
+      <w:r>
+        <w:rPr>
+          <w:rFonts w:ascii="Times" w:hAnsi="Times" w:cs="Times"/>
+          <w:sz w:val="20"/>
+          <w:sz-cs w:val="20"/>
+          <w:color w:val="222222"/>
+        </w:rPr>
+        <w:t xml:space="preserve"/>
+      </w:r>
+    </w:p>
+    <w:p>
+      <w:pPr/>
+      <w:r>
+        <w:rPr>
+          <w:rFonts w:ascii="Times" w:hAnsi="Times" w:cs="Times"/>
+          <w:sz w:val="20"/>
+          <w:sz-cs w:val="20"/>
+          <w:b/>
+        </w:rPr>
+        <w:t xml:space="preserve">Enkavi, A. Z.</w:t>
+      </w:r>
+      <w:r>
+        <w:rPr>
+          <w:rFonts w:ascii="Times" w:hAnsi="Times" w:cs="Times"/>
+          <w:sz w:val="20"/>
+          <w:sz-cs w:val="20"/>
+        </w:rPr>
+        <w:t xml:space="preserve">, Eisenberg, I. W., Bissett, P. G., Mazza, G. L, MacKinnon, D. P., Marsch, L. A., Poldrack, R. A., “A large scale analysis of test-retest reliabilities of self-regulation measures” </w:t>
+      </w:r>
+      <w:r>
+        <w:rPr>
+          <w:rFonts w:ascii="Times" w:hAnsi="Times" w:cs="Times"/>
+          <w:sz w:val="20"/>
+          <w:sz-cs w:val="20"/>
+          <w:color w:val="222222"/>
+        </w:rPr>
+        <w:t xml:space="preserve">2017. Society for Neuroeconomics Annual Meeting, Toronto, Canada.</w:t>
+      </w:r>
+    </w:p>
+    <w:p>
+      <w:pPr/>
+      <w:r>
+        <w:rPr>
+          <w:rFonts w:ascii="Times" w:hAnsi="Times" w:cs="Times"/>
+          <w:sz w:val="20"/>
+          <w:sz-cs w:val="20"/>
+          <w:color w:val="222222"/>
+        </w:rPr>
+        <w:t xml:space="preserve"/>
+      </w:r>
+    </w:p>
+    <w:p>
+      <w:pPr/>
+      <w:r>
+        <w:rPr>
+          <w:rFonts w:ascii="Times" w:hAnsi="Times" w:cs="Times"/>
+          <w:sz w:val="20"/>
+          <w:sz-cs w:val="20"/>
+          <w:b/>
+        </w:rPr>
+        <w:t xml:space="preserve">Enkavi, A. Z.</w:t>
+      </w:r>
+      <w:r>
+        <w:rPr>
+          <w:rFonts w:ascii="Times" w:hAnsi="Times" w:cs="Times"/>
+          <w:sz w:val="20"/>
+          <w:sz-cs w:val="20"/>
+        </w:rPr>
+        <w:t xml:space="preserve">, McClure, S. M, “Beyond Delay Discounting: Intertemporal Choice Between Non-Unitary Rewards” 2015. Society of Judgment and Decision Making Annual Meeting, Chicago, Illinois.</w:t>
+      </w:r>
+    </w:p>
+    <w:p>
+      <w:pPr/>
+      <w:r>
+        <w:rPr>
+          <w:rFonts w:ascii="Times" w:hAnsi="Times" w:cs="Times"/>
+          <w:sz w:val="20"/>
+          <w:sz-cs w:val="20"/>
+        </w:rPr>
+        <w:t xml:space="preserve"/>
+      </w:r>
+    </w:p>
+    <w:p>
+      <w:pPr/>
+      <w:r>
+        <w:rPr>
+          <w:rFonts w:ascii="Times" w:hAnsi="Times" w:cs="Times"/>
+          <w:sz w:val="20"/>
+          <w:sz-cs w:val="20"/>
+          <w:b/>
+        </w:rPr>
+        <w:t xml:space="preserve">Enkavi, A. Z.</w:t>
+      </w:r>
+      <w:r>
+        <w:rPr>
+          <w:rFonts w:ascii="Times" w:hAnsi="Times" w:cs="Times"/>
+          <w:sz w:val="20"/>
+          <w:sz-cs w:val="20"/>
+        </w:rPr>
+        <w:t xml:space="preserve">, McClure, S. M, “Beyond Delay Discounting: Intertemporal Choice Between Non-Unitary Rewards” 2015</w:t>
+      </w:r>
+      <w:r>
+        <w:rPr>
+          <w:rFonts w:ascii="Times" w:hAnsi="Times" w:cs="Times"/>
+          <w:sz w:val="20"/>
+          <w:sz-cs w:val="20"/>
+          <w:color w:val="222222"/>
+        </w:rPr>
+        <w:t xml:space="preserve"> Society for Neuroeconomics Annual Meeting, Miami, Florida.</w:t>
+      </w:r>
+    </w:p>
+    <w:p>
+      <w:pPr/>
+      <w:r>
+        <w:rPr>
+          <w:rFonts w:ascii="Times" w:hAnsi="Times" w:cs="Times"/>
+          <w:sz w:val="20"/>
+          <w:sz-cs w:val="20"/>
+          <w:color w:val="222222"/>
+        </w:rPr>
+        <w:t xml:space="preserve"/>
+      </w:r>
+    </w:p>
+    <w:p>
+      <w:pPr/>
+      <w:r>
+        <w:rPr>
+          <w:rFonts w:ascii="Times" w:hAnsi="Times" w:cs="Times"/>
+          <w:sz w:val="20"/>
+          <w:sz-cs w:val="20"/>
+          <w:b/>
+          <w:color w:val="222222"/>
+        </w:rPr>
+        <w:t xml:space="preserve">Enkavi, A. Z.</w:t>
+      </w:r>
+      <w:r>
+        <w:rPr>
+          <w:rFonts w:ascii="Times" w:hAnsi="Times" w:cs="Times"/>
+          <w:sz w:val="20"/>
+          <w:sz-cs w:val="20"/>
+          <w:color w:val="222222"/>
+        </w:rPr>
+        <w:t xml:space="preserve">, Gao, J., Li, Y., Johnson E. J., Weber, E. U. </w:t>
+      </w:r>
+      <w:r>
+        <w:rPr>
+          <w:rFonts w:ascii="Times" w:hAnsi="Times" w:cs="Times"/>
+          <w:sz w:val="20"/>
+          <w:sz-cs w:val="20"/>
+          <w:i/>
+          <w:color w:val="222222"/>
+        </w:rPr>
+        <w:t xml:space="preserve">What Measures of Risk Attitude Predict Real World Risk Taking?</w:t>
+      </w:r>
+      <w:r>
+        <w:rPr>
+          <w:rFonts w:ascii="Times" w:hAnsi="Times" w:cs="Times"/>
+          <w:sz w:val="20"/>
+          <w:sz-cs w:val="20"/>
+          <w:color w:val="222222"/>
+        </w:rPr>
+        <w:t xml:space="preserve"> 2014. Society of Judgment and Decision Making Annual Meeting, Long Beach, California.</w:t>
+      </w:r>
+    </w:p>
+    <w:p>
+      <w:pPr/>
+      <w:r>
+        <w:rPr>
+          <w:rFonts w:ascii="Times" w:hAnsi="Times" w:cs="Times"/>
+          <w:sz w:val="20"/>
+          <w:sz-cs w:val="20"/>
+          <w:color w:val="222222"/>
+        </w:rPr>
+        <w:t xml:space="preserve"/>
+      </w:r>
+    </w:p>
+    <w:p>
+      <w:pPr/>
+      <w:r>
+        <w:rPr>
+          <w:rFonts w:ascii="Times" w:hAnsi="Times" w:cs="Times"/>
+          <w:sz w:val="20"/>
+          <w:sz-cs w:val="20"/>
+          <w:b/>
+        </w:rPr>
+        <w:t xml:space="preserve">Enkavi, A. Z.</w:t>
+      </w:r>
+      <w:r>
+        <w:rPr>
+          <w:rFonts w:ascii="Times" w:hAnsi="Times" w:cs="Times"/>
+          <w:sz w:val="20"/>
+          <w:sz-cs w:val="20"/>
+        </w:rPr>
+        <w:t xml:space="preserve">, Weber, B., Zweyer, I., Wagner, J., Elger, C. E., Weber, E. U., Johnson, E. J. </w:t>
+      </w:r>
+      <w:r>
+        <w:rPr>
+          <w:rFonts w:ascii="Times" w:hAnsi="Times" w:cs="Times"/>
+          <w:sz w:val="20"/>
+          <w:sz-cs w:val="20"/>
+          <w:color w:val="222222"/>
+        </w:rPr>
+        <w:t xml:space="preserve"> </w:t>
+      </w:r>
+      <w:r>
+        <w:rPr>
+          <w:rFonts w:ascii="Times" w:hAnsi="Times" w:cs="Times"/>
+          <w:sz w:val="20"/>
+          <w:sz-cs w:val="20"/>
+          <w:i/>
+        </w:rPr>
+        <w:t xml:space="preserve">Preference consistency relies on hippocampal function: Evidence from mediotemporal lobe epilepsy</w:t>
+      </w:r>
+      <w:r>
+        <w:rPr>
+          <w:rFonts w:ascii="Times" w:hAnsi="Times" w:cs="Times"/>
+          <w:sz w:val="20"/>
+          <w:sz-cs w:val="20"/>
+          <w:color w:val="222222"/>
+        </w:rPr>
+        <w:t xml:space="preserve">. 2014. Society of Judgment and Decision Making Annual Meeting, Long Beach, California.</w:t>
+      </w:r>
+    </w:p>
+    <w:p>
+      <w:pPr/>
+      <w:r>
+        <w:rPr>
+          <w:rFonts w:ascii="Times" w:hAnsi="Times" w:cs="Times"/>
+          <w:sz w:val="20"/>
+          <w:sz-cs w:val="20"/>
+          <w:color w:val="222222"/>
+        </w:rPr>
+        <w:t xml:space="preserve"/>
+      </w:r>
+    </w:p>
+    <w:p>
+      <w:pPr/>
+      <w:r>
+        <w:rPr>
+          <w:rFonts w:ascii="Times" w:hAnsi="Times" w:cs="Times"/>
+          <w:sz w:val="20"/>
+          <w:sz-cs w:val="20"/>
+          <w:color w:val="222222"/>
+        </w:rPr>
+        <w:t xml:space="preserve">Kazinka, R., </w:t>
+      </w:r>
+      <w:r>
+        <w:rPr>
+          <w:rFonts w:ascii="Times" w:hAnsi="Times" w:cs="Times"/>
+          <w:sz w:val="20"/>
+          <w:sz-cs w:val="20"/>
+          <w:b/>
+          <w:color w:val="222222"/>
+        </w:rPr>
+        <w:t xml:space="preserve">Enkavi, A. Z.</w:t>
+      </w:r>
+      <w:r>
+        <w:rPr>
+          <w:rFonts w:ascii="Times" w:hAnsi="Times" w:cs="Times"/>
+          <w:sz w:val="20"/>
+          <w:sz-cs w:val="20"/>
+          <w:color w:val="222222"/>
+        </w:rPr>
+        <w:t xml:space="preserve">, Vo, K., Kable, J. W. </w:t>
+      </w:r>
+      <w:r>
+        <w:rPr>
+          <w:rFonts w:ascii="Times" w:hAnsi="Times" w:cs="Times"/>
+          <w:sz w:val="20"/>
+          <w:sz-cs w:val="20"/>
+          <w:i/>
+          <w:color w:val="222222"/>
+        </w:rPr>
+        <w:t xml:space="preserve">Individual differences in the Asymmetric Dominance Effect.</w:t>
+      </w:r>
+      <w:r>
+        <w:rPr>
+          <w:rFonts w:ascii="Times" w:hAnsi="Times" w:cs="Times"/>
+          <w:sz w:val="20"/>
+          <w:sz-cs w:val="20"/>
+          <w:color w:val="222222"/>
+        </w:rPr>
+        <w:t xml:space="preserve"> 2014. Society for Neuroeconomics Annual Meeting, Miami, Florida.</w:t>
+      </w:r>
+    </w:p>
+    <w:p>
+      <w:pPr/>
+      <w:r>
+        <w:rPr>
+          <w:rFonts w:ascii="Times" w:hAnsi="Times" w:cs="Times"/>
+          <w:sz w:val="20"/>
+          <w:sz-cs w:val="20"/>
+          <w:color w:val="222222"/>
+        </w:rPr>
+        <w:t xml:space="preserve"/>
+      </w:r>
+    </w:p>
+    <w:p>
+      <w:pPr/>
+      <w:r>
+        <w:rPr>
+          <w:rFonts w:ascii="Times" w:hAnsi="Times" w:cs="Times"/>
+          <w:sz w:val="20"/>
+          <w:sz-cs w:val="20"/>
+          <w:b/>
+          <w:color w:val="222222"/>
+        </w:rPr>
+        <w:t xml:space="preserve">Enkavi, A. Z.,</w:t>
+      </w:r>
+      <w:r>
+        <w:rPr>
+          <w:rFonts w:ascii="Times" w:hAnsi="Times" w:cs="Times"/>
+          <w:sz w:val="20"/>
+          <w:sz-cs w:val="20"/>
+          <w:color w:val="222222"/>
+        </w:rPr>
+        <w:t xml:space="preserve"> Gao, J., Li, Y., Zaval, L., Johnson E. J., Weber, E. U. </w:t>
+      </w:r>
+      <w:r>
+        <w:rPr>
+          <w:rFonts w:ascii="Times" w:hAnsi="Times" w:cs="Times"/>
+          <w:sz w:val="20"/>
+          <w:sz-cs w:val="20"/>
+          <w:i/>
+          <w:color w:val="222222"/>
+        </w:rPr>
+        <w:t xml:space="preserve">Neurons die, not knowledge: Domain knowledge compensates for declining cognitive ability in financial decision-making.</w:t>
+      </w:r>
+      <w:r>
+        <w:rPr>
+          <w:rFonts w:ascii="Times" w:hAnsi="Times" w:cs="Times"/>
+          <w:sz w:val="20"/>
+          <w:sz-cs w:val="20"/>
+          <w:color w:val="222222"/>
+        </w:rPr>
+        <w:t xml:space="preserve"> 2013. Society of Judgment and Decision Making Annual Meeting, Toronto, Canada.</w:t>
+      </w:r>
+    </w:p>
+    <w:p>
+      <w:pPr/>
+      <w:r>
+        <w:rPr>
+          <w:rFonts w:ascii="Times" w:hAnsi="Times" w:cs="Times"/>
+          <w:sz w:val="20"/>
+          <w:sz-cs w:val="20"/>
+          <w:color w:val="222222"/>
+        </w:rPr>
+        <w:t xml:space="preserve"/>
       </w:r>
     </w:p>
     <w:p>
@@ -1397,429 +1943,7 @@
           <w:sz-cs w:val="22"/>
           <w:b/>
         </w:rPr>
-        <w:t xml:space="preserve"/>
-      </w:r>
-    </w:p>
-    <w:p>
-      <w:pPr/>
-      <w:r>
-        <w:rPr>
-          <w:rFonts w:ascii="Times" w:hAnsi="Times" w:cs="Times"/>
-          <w:sz w:val="20"/>
-          <w:sz-cs w:val="20"/>
-          <w:b/>
-        </w:rPr>
-        <w:t xml:space="preserve">Enkavi, A. Z.</w:t>
-      </w:r>
-      <w:r>
-        <w:rPr>
-          <w:rFonts w:ascii="Times" w:hAnsi="Times" w:cs="Times"/>
-          <w:sz w:val="20"/>
-          <w:sz-cs w:val="20"/>
-        </w:rPr>
-        <w:t xml:space="preserve">, Eisenberg, I. W., Bissett, P. G., Mazza, G. L, MacKinnon, D. P., Marsch, L. A., Poldrack, R. A., “A large scale analysis of cognitive task measures of self-regulation” </w:t>
-      </w:r>
-      <w:r>
-        <w:rPr>
-          <w:rFonts w:ascii="Times" w:hAnsi="Times" w:cs="Times"/>
-          <w:sz w:val="20"/>
-          <w:sz-cs w:val="20"/>
-          <w:color w:val="222222"/>
-        </w:rPr>
-        <w:t xml:space="preserve">2018. Society for Neuroeconomics Annual Meeting, Philadelphia, Pennsylvania.</w:t>
-      </w:r>
-    </w:p>
-    <w:p>
-      <w:pPr/>
-      <w:r>
-        <w:rPr>
-          <w:rFonts w:ascii="Times" w:hAnsi="Times" w:cs="Times"/>
-          <w:sz w:val="20"/>
-          <w:sz-cs w:val="20"/>
-          <w:color w:val="222222"/>
-        </w:rPr>
-        <w:t xml:space="preserve"/>
-      </w:r>
-    </w:p>
-    <w:p>
-      <w:pPr/>
-      <w:r>
-        <w:rPr>
-          <w:rFonts w:ascii="Times" w:hAnsi="Times" w:cs="Times"/>
-          <w:sz w:val="20"/>
-          <w:sz-cs w:val="20"/>
-          <w:b/>
-        </w:rPr>
-        <w:t xml:space="preserve">Enkavi, A. Z.</w:t>
-      </w:r>
-      <w:r>
-        <w:rPr>
-          <w:rFonts w:ascii="Times" w:hAnsi="Times" w:cs="Times"/>
-          <w:sz w:val="20"/>
-          <w:sz-cs w:val="20"/>
-        </w:rPr>
-        <w:t xml:space="preserve">, Eisenberg, I. W., Bissett, P. G., Mazza, G. L, MacKinnon, D. P., Marsch, L. A., Poldrack, R. A., “A large scale analysis of test-retest reliabilities of self-regulation measures” </w:t>
-      </w:r>
-      <w:r>
-        <w:rPr>
-          <w:rFonts w:ascii="Times" w:hAnsi="Times" w:cs="Times"/>
-          <w:sz w:val="20"/>
-          <w:sz-cs w:val="20"/>
-          <w:color w:val="222222"/>
-        </w:rPr>
-        <w:t xml:space="preserve">2017. Society of Judgment and Decision Making Annual Meeting, Vancouver, Canada.</w:t>
-      </w:r>
-    </w:p>
-    <w:p>
-      <w:pPr/>
-      <w:r>
-        <w:rPr>
-          <w:rFonts w:ascii="Times" w:hAnsi="Times" w:cs="Times"/>
-          <w:sz w:val="20"/>
-          <w:sz-cs w:val="20"/>
-          <w:color w:val="222222"/>
-        </w:rPr>
-        <w:t xml:space="preserve"/>
-      </w:r>
-    </w:p>
-    <w:p>
-      <w:pPr/>
-      <w:r>
-        <w:rPr>
-          <w:rFonts w:ascii="Times" w:hAnsi="Times" w:cs="Times"/>
-          <w:sz w:val="20"/>
-          <w:sz-cs w:val="20"/>
-          <w:b/>
-        </w:rPr>
-        <w:t xml:space="preserve">Enkavi, A. Z.</w:t>
-      </w:r>
-      <w:r>
-        <w:rPr>
-          <w:rFonts w:ascii="Times" w:hAnsi="Times" w:cs="Times"/>
-          <w:sz w:val="20"/>
-          <w:sz-cs w:val="20"/>
-        </w:rPr>
-        <w:t xml:space="preserve">, Eisenberg, I. W., Bissett, P. G., Mazza, G. L, MacKinnon, D. P., Marsch, L. A., Poldrack, R. A., “A large scale analysis of test-retest reliabilities of self-regulation measures” </w:t>
-      </w:r>
-      <w:r>
-        <w:rPr>
-          <w:rFonts w:ascii="Times" w:hAnsi="Times" w:cs="Times"/>
-          <w:sz w:val="20"/>
-          <w:sz-cs w:val="20"/>
-          <w:color w:val="222222"/>
-        </w:rPr>
-        <w:t xml:space="preserve">2017. Society for Neuroeconomics Annual Meeting, Toronto, Canada.</w:t>
-      </w:r>
-    </w:p>
-    <w:p>
-      <w:pPr/>
-      <w:r>
-        <w:rPr>
-          <w:rFonts w:ascii="Times" w:hAnsi="Times" w:cs="Times"/>
-          <w:sz w:val="20"/>
-          <w:sz-cs w:val="20"/>
-          <w:color w:val="222222"/>
-        </w:rPr>
-        <w:t xml:space="preserve"/>
-      </w:r>
-    </w:p>
-    <w:p>
-      <w:pPr/>
-      <w:r>
-        <w:rPr>
-          <w:rFonts w:ascii="Times" w:hAnsi="Times" w:cs="Times"/>
-          <w:sz w:val="20"/>
-          <w:sz-cs w:val="20"/>
-          <w:b/>
-        </w:rPr>
-        <w:t xml:space="preserve">Enkavi, A. Z.</w:t>
-      </w:r>
-      <w:r>
-        <w:rPr>
-          <w:rFonts w:ascii="Times" w:hAnsi="Times" w:cs="Times"/>
-          <w:sz w:val="20"/>
-          <w:sz-cs w:val="20"/>
-        </w:rPr>
-        <w:t xml:space="preserve">, McClure, S. M, “Beyond Delay Discounting: Intertemporal Choice Between Non-Unitary Rewards” 2015. Society of Judgment and Decision Making Annual Meeting, Chicago, Illinois.</w:t>
-      </w:r>
-    </w:p>
-    <w:p>
-      <w:pPr/>
-      <w:r>
-        <w:rPr>
-          <w:rFonts w:ascii="Times" w:hAnsi="Times" w:cs="Times"/>
-          <w:sz w:val="20"/>
-          <w:sz-cs w:val="20"/>
-        </w:rPr>
-        <w:t xml:space="preserve"/>
-      </w:r>
-    </w:p>
-    <w:p>
-      <w:pPr/>
-      <w:r>
-        <w:rPr>
-          <w:rFonts w:ascii="Times" w:hAnsi="Times" w:cs="Times"/>
-          <w:sz w:val="20"/>
-          <w:sz-cs w:val="20"/>
-          <w:b/>
-        </w:rPr>
-        <w:t xml:space="preserve">Enkavi, A. Z.</w:t>
-      </w:r>
-      <w:r>
-        <w:rPr>
-          <w:rFonts w:ascii="Times" w:hAnsi="Times" w:cs="Times"/>
-          <w:sz w:val="20"/>
-          <w:sz-cs w:val="20"/>
-        </w:rPr>
-        <w:t xml:space="preserve">, McClure, S. M, “Beyond Delay Discounting: Intertemporal Choice Between Non-Unitary Rewards” 2015</w:t>
-      </w:r>
-      <w:r>
-        <w:rPr>
-          <w:rFonts w:ascii="Times" w:hAnsi="Times" w:cs="Times"/>
-          <w:sz w:val="20"/>
-          <w:sz-cs w:val="20"/>
-          <w:color w:val="222222"/>
-        </w:rPr>
-        <w:t xml:space="preserve"> Society for Neuroeconomics Annual Meeting, Miami, Florida.</w:t>
-      </w:r>
-    </w:p>
-    <w:p>
-      <w:pPr/>
-      <w:r>
-        <w:rPr>
-          <w:rFonts w:ascii="Times" w:hAnsi="Times" w:cs="Times"/>
-          <w:sz w:val="20"/>
-          <w:sz-cs w:val="20"/>
-          <w:color w:val="222222"/>
-        </w:rPr>
-        <w:t xml:space="preserve"/>
-      </w:r>
-    </w:p>
-    <w:p>
-      <w:pPr/>
-      <w:r>
-        <w:rPr>
-          <w:rFonts w:ascii="Times" w:hAnsi="Times" w:cs="Times"/>
-          <w:sz w:val="20"/>
-          <w:sz-cs w:val="20"/>
-          <w:b/>
-          <w:color w:val="222222"/>
-        </w:rPr>
-        <w:t xml:space="preserve">Enkavi, A. Z.</w:t>
-      </w:r>
-      <w:r>
-        <w:rPr>
-          <w:rFonts w:ascii="Times" w:hAnsi="Times" w:cs="Times"/>
-          <w:sz w:val="20"/>
-          <w:sz-cs w:val="20"/>
-          <w:color w:val="222222"/>
-        </w:rPr>
-        <w:t xml:space="preserve">, Gao, J., Li, Y., Johnson E. J., Weber, E. U. </w:t>
-      </w:r>
-      <w:r>
-        <w:rPr>
-          <w:rFonts w:ascii="Times" w:hAnsi="Times" w:cs="Times"/>
-          <w:sz w:val="20"/>
-          <w:sz-cs w:val="20"/>
-          <w:i/>
-          <w:color w:val="222222"/>
-        </w:rPr>
-        <w:t xml:space="preserve">What Measures of Risk Attitude Predict Real World Risk Taking?</w:t>
-      </w:r>
-      <w:r>
-        <w:rPr>
-          <w:rFonts w:ascii="Times" w:hAnsi="Times" w:cs="Times"/>
-          <w:sz w:val="20"/>
-          <w:sz-cs w:val="20"/>
-          <w:color w:val="222222"/>
-        </w:rPr>
-        <w:t xml:space="preserve"> 2014. Society of Judgment and Decision Making Annual Meeting, Long Beach, California.</w:t>
-      </w:r>
-    </w:p>
-    <w:p>
-      <w:pPr/>
-      <w:r>
-        <w:rPr>
-          <w:rFonts w:ascii="Times" w:hAnsi="Times" w:cs="Times"/>
-          <w:sz w:val="20"/>
-          <w:sz-cs w:val="20"/>
-          <w:color w:val="222222"/>
-        </w:rPr>
-        <w:t xml:space="preserve"/>
-      </w:r>
-    </w:p>
-    <w:p>
-      <w:pPr/>
-      <w:r>
-        <w:rPr>
-          <w:rFonts w:ascii="Times" w:hAnsi="Times" w:cs="Times"/>
-          <w:sz w:val="20"/>
-          <w:sz-cs w:val="20"/>
-          <w:b/>
-        </w:rPr>
-        <w:t xml:space="preserve">Enkavi, A. Z.</w:t>
-      </w:r>
-      <w:r>
-        <w:rPr>
-          <w:rFonts w:ascii="Times" w:hAnsi="Times" w:cs="Times"/>
-          <w:sz w:val="20"/>
-          <w:sz-cs w:val="20"/>
-        </w:rPr>
-        <w:t xml:space="preserve">, Weber, B., Zweyer, I., Wagner, J., Elger, C. E., Weber, E. U., Johnson, E. J. </w:t>
-      </w:r>
-      <w:r>
-        <w:rPr>
-          <w:rFonts w:ascii="Times" w:hAnsi="Times" w:cs="Times"/>
-          <w:sz w:val="20"/>
-          <w:sz-cs w:val="20"/>
-          <w:color w:val="222222"/>
-        </w:rPr>
-        <w:t xml:space="preserve"> </w:t>
-      </w:r>
-      <w:r>
-        <w:rPr>
-          <w:rFonts w:ascii="Times" w:hAnsi="Times" w:cs="Times"/>
-          <w:sz w:val="20"/>
-          <w:sz-cs w:val="20"/>
-          <w:i/>
-        </w:rPr>
-        <w:t xml:space="preserve">Preference consistency relies on hippocampal function: Evidence from mediotemporal lobe epilepsy</w:t>
-      </w:r>
-      <w:r>
-        <w:rPr>
-          <w:rFonts w:ascii="Times" w:hAnsi="Times" w:cs="Times"/>
-          <w:sz w:val="20"/>
-          <w:sz-cs w:val="20"/>
-          <w:color w:val="222222"/>
-        </w:rPr>
-        <w:t xml:space="preserve">. 2014. Society of Judgment and Decision Making Annual Meeting, Long Beach, California.</w:t>
-      </w:r>
-    </w:p>
-    <w:p>
-      <w:pPr/>
-      <w:r>
-        <w:rPr>
-          <w:rFonts w:ascii="Times" w:hAnsi="Times" w:cs="Times"/>
-          <w:sz w:val="20"/>
-          <w:sz-cs w:val="20"/>
-          <w:color w:val="222222"/>
-        </w:rPr>
-        <w:t xml:space="preserve"/>
-      </w:r>
-    </w:p>
-    <w:p>
-      <w:pPr/>
-      <w:r>
-        <w:rPr>
-          <w:rFonts w:ascii="Times" w:hAnsi="Times" w:cs="Times"/>
-          <w:sz w:val="20"/>
-          <w:sz-cs w:val="20"/>
-          <w:color w:val="222222"/>
-        </w:rPr>
-        <w:t xml:space="preserve">Kazinka, R., </w:t>
-      </w:r>
-      <w:r>
-        <w:rPr>
-          <w:rFonts w:ascii="Times" w:hAnsi="Times" w:cs="Times"/>
-          <w:sz w:val="20"/>
-          <w:sz-cs w:val="20"/>
-          <w:b/>
-          <w:color w:val="222222"/>
-        </w:rPr>
-        <w:t xml:space="preserve">Enkavi, A. Z.</w:t>
-      </w:r>
-      <w:r>
-        <w:rPr>
-          <w:rFonts w:ascii="Times" w:hAnsi="Times" w:cs="Times"/>
-          <w:sz w:val="20"/>
-          <w:sz-cs w:val="20"/>
-          <w:color w:val="222222"/>
-        </w:rPr>
-        <w:t xml:space="preserve">, Vo, K., Kable, J. W. </w:t>
-      </w:r>
-      <w:r>
-        <w:rPr>
-          <w:rFonts w:ascii="Times" w:hAnsi="Times" w:cs="Times"/>
-          <w:sz w:val="20"/>
-          <w:sz-cs w:val="20"/>
-          <w:i/>
-          <w:color w:val="222222"/>
-        </w:rPr>
-        <w:t xml:space="preserve">Individual differences in the Asymmetric Dominance Effect.</w:t>
-      </w:r>
-      <w:r>
-        <w:rPr>
-          <w:rFonts w:ascii="Times" w:hAnsi="Times" w:cs="Times"/>
-          <w:sz w:val="20"/>
-          <w:sz-cs w:val="20"/>
-          <w:color w:val="222222"/>
-        </w:rPr>
-        <w:t xml:space="preserve"> 2014. Society for Neuroeconomics Annual Meeting, Miami, Florida.</w:t>
-      </w:r>
-    </w:p>
-    <w:p>
-      <w:pPr/>
-      <w:r>
-        <w:rPr>
-          <w:rFonts w:ascii="Times" w:hAnsi="Times" w:cs="Times"/>
-          <w:sz w:val="20"/>
-          <w:sz-cs w:val="20"/>
-          <w:color w:val="222222"/>
-        </w:rPr>
-        <w:t xml:space="preserve"/>
-      </w:r>
-    </w:p>
-    <w:p>
-      <w:pPr/>
-      <w:r>
-        <w:rPr>
-          <w:rFonts w:ascii="Times" w:hAnsi="Times" w:cs="Times"/>
-          <w:sz w:val="20"/>
-          <w:sz-cs w:val="20"/>
-          <w:b/>
-          <w:color w:val="222222"/>
-        </w:rPr>
-        <w:t xml:space="preserve">Enkavi, A. Z.,</w:t>
-      </w:r>
-      <w:r>
-        <w:rPr>
-          <w:rFonts w:ascii="Times" w:hAnsi="Times" w:cs="Times"/>
-          <w:sz w:val="20"/>
-          <w:sz-cs w:val="20"/>
-          <w:color w:val="222222"/>
-        </w:rPr>
-        <w:t xml:space="preserve"> Gao, J., Li, Y., Zaval, L., Johnson E. J., Weber, E. U. </w:t>
-      </w:r>
-      <w:r>
-        <w:rPr>
-          <w:rFonts w:ascii="Times" w:hAnsi="Times" w:cs="Times"/>
-          <w:sz w:val="20"/>
-          <w:sz-cs w:val="20"/>
-          <w:i/>
-          <w:color w:val="222222"/>
-        </w:rPr>
-        <w:t xml:space="preserve">Neurons die, not knowledge: Domain knowledge compensates for declining cognitive ability in financial decision-making.</w:t>
-      </w:r>
-      <w:r>
-        <w:rPr>
-          <w:rFonts w:ascii="Times" w:hAnsi="Times" w:cs="Times"/>
-          <w:sz w:val="20"/>
-          <w:sz-cs w:val="20"/>
-          <w:color w:val="222222"/>
-        </w:rPr>
-        <w:t xml:space="preserve"> 2013. Society of Judgment and Decision Making Annual Meeting, Toronto, Canada.</w:t>
-      </w:r>
-    </w:p>
-    <w:p>
-      <w:pPr/>
-      <w:r>
-        <w:rPr>
-          <w:rFonts w:ascii="Times" w:hAnsi="Times" w:cs="Times"/>
-          <w:sz w:val="20"/>
-          <w:sz-cs w:val="20"/>
-          <w:color w:val="222222"/>
-        </w:rPr>
-        <w:t xml:space="preserve"/>
+        <w:t xml:space="preserve">Professional Memberships</w:t>
       </w:r>
     </w:p>
     <w:p>
@@ -1831,7 +1955,51 @@
           <w:sz-cs w:val="22"/>
           <w:b/>
         </w:rPr>
-        <w:t xml:space="preserve">Professional Memberships</w:t>
+        <w:t xml:space="preserve"/>
+      </w:r>
+    </w:p>
+    <w:p>
+      <w:pPr/>
+      <w:r>
+        <w:rPr>
+          <w:rFonts w:ascii="Times" w:hAnsi="Times" w:cs="Times"/>
+          <w:sz w:val="20"/>
+          <w:sz-cs w:val="20"/>
+        </w:rPr>
+        <w:t xml:space="preserve">Society of Judgment and Decision Making</w:t>
+      </w:r>
+    </w:p>
+    <w:p>
+      <w:pPr/>
+      <w:r>
+        <w:rPr>
+          <w:rFonts w:ascii="Times" w:hAnsi="Times" w:cs="Times"/>
+          <w:sz w:val="20"/>
+          <w:sz-cs w:val="20"/>
+        </w:rPr>
+        <w:t xml:space="preserve">Society of Neuroeconomics</w:t>
+      </w:r>
+    </w:p>
+    <w:p>
+      <w:pPr/>
+      <w:r>
+        <w:rPr>
+          <w:rFonts w:ascii="Times" w:hAnsi="Times" w:cs="Times"/>
+          <w:sz w:val="20"/>
+          <w:sz-cs w:val="20"/>
+        </w:rPr>
+        <w:t xml:space="preserve">Organization of Human Brain Mapping</w:t>
+      </w:r>
+    </w:p>
+    <w:p>
+      <w:pPr/>
+      <w:r>
+        <w:rPr>
+          <w:rFonts w:ascii="Times" w:hAnsi="Times" w:cs="Times"/>
+          <w:sz w:val="20"/>
+          <w:sz-cs w:val="20"/>
+        </w:rPr>
+        <w:t xml:space="preserve"/>
       </w:r>
     </w:p>
     <w:p>
@@ -1843,51 +2011,7 @@
           <w:sz-cs w:val="22"/>
           <w:b/>
         </w:rPr>
-        <w:t xml:space="preserve"/>
-      </w:r>
-    </w:p>
-    <w:p>
-      <w:pPr/>
-      <w:r>
-        <w:rPr>
-          <w:rFonts w:ascii="Times" w:hAnsi="Times" w:cs="Times"/>
-          <w:sz w:val="20"/>
-          <w:sz-cs w:val="20"/>
-        </w:rPr>
-        <w:t xml:space="preserve">Society of Judgment and Decision Making</w:t>
-      </w:r>
-    </w:p>
-    <w:p>
-      <w:pPr/>
-      <w:r>
-        <w:rPr>
-          <w:rFonts w:ascii="Times" w:hAnsi="Times" w:cs="Times"/>
-          <w:sz w:val="20"/>
-          <w:sz-cs w:val="20"/>
-        </w:rPr>
-        <w:t xml:space="preserve">Society of Neuroeconomics</w:t>
-      </w:r>
-    </w:p>
-    <w:p>
-      <w:pPr/>
-      <w:r>
-        <w:rPr>
-          <w:rFonts w:ascii="Times" w:hAnsi="Times" w:cs="Times"/>
-          <w:sz w:val="20"/>
-          <w:sz-cs w:val="20"/>
-        </w:rPr>
-        <w:t xml:space="preserve">Organization of Human Brain Mapping</w:t>
-      </w:r>
-    </w:p>
-    <w:p>
-      <w:pPr/>
-      <w:r>
-        <w:rPr>
-          <w:rFonts w:ascii="Times" w:hAnsi="Times" w:cs="Times"/>
-          <w:sz w:val="20"/>
-          <w:sz-cs w:val="20"/>
-        </w:rPr>
-        <w:t xml:space="preserve"/>
+        <w:t xml:space="preserve">Training and Courses Attended</w:t>
       </w:r>
     </w:p>
     <w:p>
@@ -1899,7 +2023,78 @@
           <w:sz-cs w:val="22"/>
           <w:b/>
         </w:rPr>
-        <w:t xml:space="preserve">Training and Courses Attended</w:t>
+        <w:t xml:space="preserve"/>
+      </w:r>
+    </w:p>
+    <w:p>
+      <w:pPr/>
+      <w:r>
+        <w:rPr>
+          <w:rFonts w:ascii="Times" w:hAnsi="Times" w:cs="Times"/>
+          <w:sz w:val="20"/>
+          <w:sz-cs w:val="20"/>
+        </w:rPr>
+        <w:t xml:space="preserve">2020</w:t>
+        <w:tab/>
+        <w:t xml:space="preserve"/>
+        <w:tab/>
+        <w:t xml:space="preserve">Neuromatch Academy (interactive track)</w:t>
+      </w:r>
+    </w:p>
+    <w:p>
+      <w:pPr/>
+      <w:r>
+        <w:rPr>
+          <w:rFonts w:ascii="Times" w:hAnsi="Times" w:cs="Times"/>
+          <w:sz w:val="20"/>
+          <w:sz-cs w:val="20"/>
+        </w:rPr>
+        <w:t xml:space="preserve">2020 </w:t>
+        <w:tab/>
+        <w:t xml:space="preserve"/>
+        <w:tab/>
+        <w:t xml:space="preserve">OHBM Educational Course: Fundamental Concepts and Methods in Network Neuroscience</w:t>
+      </w:r>
+    </w:p>
+    <w:p>
+      <w:pPr/>
+      <w:r>
+        <w:rPr>
+          <w:rFonts w:ascii="Times" w:hAnsi="Times" w:cs="Times"/>
+          <w:sz w:val="20"/>
+          <w:sz-cs w:val="20"/>
+        </w:rPr>
+        <w:t xml:space="preserve">2018</w:t>
+        <w:tab/>
+        <w:t xml:space="preserve"/>
+        <w:tab/>
+        <w:t xml:space="preserve">OHBM Brainhack hackathon</w:t>
+      </w:r>
+    </w:p>
+    <w:p>
+      <w:pPr/>
+      <w:r>
+        <w:rPr>
+          <w:rFonts w:ascii="Times" w:hAnsi="Times" w:cs="Times"/>
+          <w:sz w:val="20"/>
+          <w:sz-cs w:val="20"/>
+        </w:rPr>
+        <w:t xml:space="preserve">2015</w:t>
+        <w:tab/>
+        <w:t xml:space="preserve"/>
+        <w:tab/>
+        <w:t xml:space="preserve">SRNDNA computational modeling workshop for Decision Neuroscience and Aging</w:t>
+      </w:r>
+    </w:p>
+    <w:p>
+      <w:pPr/>
+      <w:r>
+        <w:rPr>
+          <w:rFonts w:ascii="Times" w:hAnsi="Times" w:cs="Times"/>
+          <w:sz w:val="20"/>
+          <w:sz-cs w:val="20"/>
+        </w:rPr>
+        <w:t xml:space="preserve"/>
       </w:r>
     </w:p>
     <w:p>
@@ -1911,78 +2106,7 @@
           <w:sz-cs w:val="22"/>
           <w:b/>
         </w:rPr>
-        <w:t xml:space="preserve"/>
-      </w:r>
-    </w:p>
-    <w:p>
-      <w:pPr/>
-      <w:r>
-        <w:rPr>
-          <w:rFonts w:ascii="Times" w:hAnsi="Times" w:cs="Times"/>
-          <w:sz w:val="20"/>
-          <w:sz-cs w:val="20"/>
-        </w:rPr>
-        <w:t xml:space="preserve">2020</w:t>
-        <w:tab/>
-        <w:t xml:space="preserve"/>
-        <w:tab/>
-        <w:t xml:space="preserve">Neuromatch Academy (interactive track)</w:t>
-      </w:r>
-    </w:p>
-    <w:p>
-      <w:pPr/>
-      <w:r>
-        <w:rPr>
-          <w:rFonts w:ascii="Times" w:hAnsi="Times" w:cs="Times"/>
-          <w:sz w:val="20"/>
-          <w:sz-cs w:val="20"/>
-        </w:rPr>
-        <w:t xml:space="preserve">2020 </w:t>
-        <w:tab/>
-        <w:t xml:space="preserve"/>
-        <w:tab/>
-        <w:t xml:space="preserve">OHBM Educational Course: Fundamental Concepts and Methods in Network Neuroscience</w:t>
-      </w:r>
-    </w:p>
-    <w:p>
-      <w:pPr/>
-      <w:r>
-        <w:rPr>
-          <w:rFonts w:ascii="Times" w:hAnsi="Times" w:cs="Times"/>
-          <w:sz w:val="20"/>
-          <w:sz-cs w:val="20"/>
-        </w:rPr>
-        <w:t xml:space="preserve">2018</w:t>
-        <w:tab/>
-        <w:t xml:space="preserve"/>
-        <w:tab/>
-        <w:t xml:space="preserve">OHBM Brainhack hackathon</w:t>
-      </w:r>
-    </w:p>
-    <w:p>
-      <w:pPr/>
-      <w:r>
-        <w:rPr>
-          <w:rFonts w:ascii="Times" w:hAnsi="Times" w:cs="Times"/>
-          <w:sz w:val="20"/>
-          <w:sz-cs w:val="20"/>
-        </w:rPr>
-        <w:t xml:space="preserve">2015</w:t>
-        <w:tab/>
-        <w:t xml:space="preserve"/>
-        <w:tab/>
-        <w:t xml:space="preserve">SRNDNA computational modeling workshop for Decision Neuroscience and Aging</w:t>
-      </w:r>
-    </w:p>
-    <w:p>
-      <w:pPr/>
-      <w:r>
-        <w:rPr>
-          <w:rFonts w:ascii="Times" w:hAnsi="Times" w:cs="Times"/>
-          <w:sz w:val="20"/>
-          <w:sz-cs w:val="20"/>
-        </w:rPr>
-        <w:t xml:space="preserve"/>
+        <w:t xml:space="preserve">Teaching and Mentorship</w:t>
       </w:r>
     </w:p>
     <w:p>
@@ -1994,7 +2118,172 @@
           <w:sz-cs w:val="22"/>
           <w:b/>
         </w:rPr>
-        <w:t xml:space="preserve">Teaching and Mentorship</w:t>
+        <w:t xml:space="preserve"/>
+      </w:r>
+    </w:p>
+    <w:p>
+      <w:pPr/>
+      <w:r>
+        <w:rPr>
+          <w:rFonts w:ascii="Times" w:hAnsi="Times" w:cs="Times"/>
+          <w:sz w:val="20"/>
+          <w:sz-cs w:val="20"/>
+        </w:rPr>
+        <w:t xml:space="preserve">Brain and Decision Making, Teaching Assistant, Spring 2018</w:t>
+      </w:r>
+    </w:p>
+    <w:p>
+      <w:pPr/>
+      <w:r>
+        <w:rPr>
+          <w:rFonts w:ascii="Times" w:hAnsi="Times" w:cs="Times"/>
+          <w:sz w:val="20"/>
+          <w:sz-cs w:val="20"/>
+        </w:rPr>
+        <w:t xml:space="preserve">Introduction to Statistical Methods, Winter 2018</w:t>
+      </w:r>
+    </w:p>
+    <w:p>
+      <w:pPr/>
+      <w:r>
+        <w:rPr>
+          <w:rFonts w:ascii="Times" w:hAnsi="Times" w:cs="Times"/>
+          <w:sz w:val="20"/>
+          <w:sz-cs w:val="20"/>
+        </w:rPr>
+        <w:t xml:space="preserve">Psych One Teaching Fellow, Fall 2015, Spring 2015, Fall 2017</w:t>
+      </w:r>
+    </w:p>
+    <w:p>
+      <w:pPr/>
+      <w:r>
+        <w:rPr>
+          <w:rFonts w:ascii="Times" w:hAnsi="Times" w:cs="Times"/>
+          <w:sz w:val="20"/>
+          <w:sz-cs w:val="20"/>
+        </w:rPr>
+        <w:t xml:space="preserve">Introduction to Learning and Memory, Spring 2016</w:t>
+      </w:r>
+    </w:p>
+    <w:p>
+      <w:pPr/>
+      <w:r>
+        <w:rPr>
+          <w:rFonts w:ascii="Times" w:hAnsi="Times" w:cs="Times"/>
+          <w:sz w:val="20"/>
+          <w:sz-cs w:val="20"/>
+        </w:rPr>
+        <w:t xml:space="preserve">Introduction to Cognitive Neuroscience, Winter 2016 </w:t>
+      </w:r>
+    </w:p>
+    <w:p>
+      <w:pPr/>
+      <w:r>
+        <w:rPr>
+          <w:rFonts w:ascii="Times" w:hAnsi="Times" w:cs="Times"/>
+          <w:sz w:val="20"/>
+          <w:sz-cs w:val="20"/>
+        </w:rPr>
+        <w:t xml:space="preserve"/>
+      </w:r>
+    </w:p>
+    <w:p>
+      <w:pPr/>
+      <w:r>
+        <w:rPr>
+          <w:rFonts w:ascii="Times" w:hAnsi="Times" w:cs="Times"/>
+          <w:sz w:val="20"/>
+          <w:sz-cs w:val="20"/>
+        </w:rPr>
+        <w:t xml:space="preserve">Undergraduate research advising:</w:t>
+      </w:r>
+    </w:p>
+    <w:p>
+      <w:pPr/>
+      <w:r>
+        <w:rPr>
+          <w:rFonts w:ascii="Times" w:hAnsi="Times" w:cs="Times"/>
+          <w:sz w:val="20"/>
+          <w:sz-cs w:val="20"/>
+        </w:rPr>
+        <w:t xml:space="preserve"/>
+      </w:r>
+    </w:p>
+    <w:p>
+      <w:pPr/>
+      <w:r>
+        <w:rPr>
+          <w:rFonts w:ascii="Times" w:hAnsi="Times" w:cs="Times"/>
+          <w:sz w:val="20"/>
+          <w:sz-cs w:val="20"/>
+        </w:rPr>
+        <w:t xml:space="preserve">Vinh Ton, Stanford University (2016-18)</w:t>
+      </w:r>
+    </w:p>
+    <w:p>
+      <w:pPr/>
+      <w:r>
+        <w:rPr>
+          <w:rFonts w:ascii="Times" w:hAnsi="Times" w:cs="Times"/>
+          <w:sz w:val="20"/>
+          <w:sz-cs w:val="20"/>
+        </w:rPr>
+        <w:t xml:space="preserve">Dimitrios Konstantellos, MIT (2017)</w:t>
+      </w:r>
+    </w:p>
+    <w:p>
+      <w:pPr/>
+      <w:r>
+        <w:rPr>
+          <w:rFonts w:ascii="Times" w:hAnsi="Times" w:cs="Times"/>
+          <w:sz w:val="20"/>
+          <w:sz-cs w:val="20"/>
+        </w:rPr>
+        <w:t xml:space="preserve">Brian Wu, University of California, Berkeley (2016)</w:t>
+      </w:r>
+    </w:p>
+    <w:p>
+      <w:pPr/>
+      <w:r>
+        <w:rPr>
+          <w:rFonts w:ascii="Times" w:hAnsi="Times" w:cs="Times"/>
+          <w:sz w:val="20"/>
+          <w:sz-cs w:val="20"/>
+        </w:rPr>
+        <w:t xml:space="preserve">Andrea Bell, Columbia University (2014)</w:t>
+      </w:r>
+    </w:p>
+    <w:p>
+      <w:pPr/>
+      <w:r>
+        <w:rPr>
+          <w:rFonts w:ascii="Times" w:hAnsi="Times" w:cs="Times"/>
+          <w:sz w:val="20"/>
+          <w:sz-cs w:val="20"/>
+        </w:rPr>
+        <w:t xml:space="preserve">Joachim Talloen, Rutgers University (2014)</w:t>
+      </w:r>
+    </w:p>
+    <w:p>
+      <w:pPr/>
+      <w:r>
+        <w:rPr>
+          <w:rFonts w:ascii="Times" w:hAnsi="Times" w:cs="Times"/>
+          <w:sz w:val="20"/>
+          <w:sz-cs w:val="20"/>
+        </w:rPr>
+        <w:t xml:space="preserve">Tae Ho Kim, University of Chicago (2013)</w:t>
+      </w:r>
+    </w:p>
+    <w:p>
+      <w:pPr/>
+      <w:r>
+        <w:rPr>
+          <w:rFonts w:ascii="Times" w:hAnsi="Times" w:cs="Times"/>
+          <w:sz w:val="20"/>
+          <w:sz-cs w:val="20"/>
+        </w:rPr>
+        <w:t xml:space="preserve"/>
       </w:r>
     </w:p>
     <w:p>
@@ -2006,172 +2295,7 @@
           <w:sz-cs w:val="22"/>
           <w:b/>
         </w:rPr>
-        <w:t xml:space="preserve"/>
-      </w:r>
-    </w:p>
-    <w:p>
-      <w:pPr/>
-      <w:r>
-        <w:rPr>
-          <w:rFonts w:ascii="Times" w:hAnsi="Times" w:cs="Times"/>
-          <w:sz w:val="20"/>
-          <w:sz-cs w:val="20"/>
-        </w:rPr>
-        <w:t xml:space="preserve">Brain and Decision Making, Teaching Assistant, Spring 2018</w:t>
-      </w:r>
-    </w:p>
-    <w:p>
-      <w:pPr/>
-      <w:r>
-        <w:rPr>
-          <w:rFonts w:ascii="Times" w:hAnsi="Times" w:cs="Times"/>
-          <w:sz w:val="20"/>
-          <w:sz-cs w:val="20"/>
-        </w:rPr>
-        <w:t xml:space="preserve">Introduction to Statistical Methods, Winter 2018</w:t>
-      </w:r>
-    </w:p>
-    <w:p>
-      <w:pPr/>
-      <w:r>
-        <w:rPr>
-          <w:rFonts w:ascii="Times" w:hAnsi="Times" w:cs="Times"/>
-          <w:sz w:val="20"/>
-          <w:sz-cs w:val="20"/>
-        </w:rPr>
-        <w:t xml:space="preserve">Psych One Teaching Fellow, Fall 2015, Spring 2015, Fall 2017</w:t>
-      </w:r>
-    </w:p>
-    <w:p>
-      <w:pPr/>
-      <w:r>
-        <w:rPr>
-          <w:rFonts w:ascii="Times" w:hAnsi="Times" w:cs="Times"/>
-          <w:sz w:val="20"/>
-          <w:sz-cs w:val="20"/>
-        </w:rPr>
-        <w:t xml:space="preserve">Introduction to Learning and Memory, Spring 2016</w:t>
-      </w:r>
-    </w:p>
-    <w:p>
-      <w:pPr/>
-      <w:r>
-        <w:rPr>
-          <w:rFonts w:ascii="Times" w:hAnsi="Times" w:cs="Times"/>
-          <w:sz w:val="20"/>
-          <w:sz-cs w:val="20"/>
-        </w:rPr>
-        <w:t xml:space="preserve">Introduction to Cognitive Neuroscience, Winter 2016 </w:t>
-      </w:r>
-    </w:p>
-    <w:p>
-      <w:pPr/>
-      <w:r>
-        <w:rPr>
-          <w:rFonts w:ascii="Times" w:hAnsi="Times" w:cs="Times"/>
-          <w:sz w:val="20"/>
-          <w:sz-cs w:val="20"/>
-        </w:rPr>
-        <w:t xml:space="preserve"/>
-      </w:r>
-    </w:p>
-    <w:p>
-      <w:pPr/>
-      <w:r>
-        <w:rPr>
-          <w:rFonts w:ascii="Times" w:hAnsi="Times" w:cs="Times"/>
-          <w:sz w:val="20"/>
-          <w:sz-cs w:val="20"/>
-        </w:rPr>
-        <w:t xml:space="preserve">Undergraduate research advising:</w:t>
-      </w:r>
-    </w:p>
-    <w:p>
-      <w:pPr/>
-      <w:r>
-        <w:rPr>
-          <w:rFonts w:ascii="Times" w:hAnsi="Times" w:cs="Times"/>
-          <w:sz w:val="20"/>
-          <w:sz-cs w:val="20"/>
-        </w:rPr>
-        <w:t xml:space="preserve"/>
-      </w:r>
-    </w:p>
-    <w:p>
-      <w:pPr/>
-      <w:r>
-        <w:rPr>
-          <w:rFonts w:ascii="Times" w:hAnsi="Times" w:cs="Times"/>
-          <w:sz w:val="20"/>
-          <w:sz-cs w:val="20"/>
-        </w:rPr>
-        <w:t xml:space="preserve">Vinh Ton, Stanford University (2016-18)</w:t>
-      </w:r>
-    </w:p>
-    <w:p>
-      <w:pPr/>
-      <w:r>
-        <w:rPr>
-          <w:rFonts w:ascii="Times" w:hAnsi="Times" w:cs="Times"/>
-          <w:sz w:val="20"/>
-          <w:sz-cs w:val="20"/>
-        </w:rPr>
-        <w:t xml:space="preserve">Dimitrios Konstantellos, MIT (2017)</w:t>
-      </w:r>
-    </w:p>
-    <w:p>
-      <w:pPr/>
-      <w:r>
-        <w:rPr>
-          <w:rFonts w:ascii="Times" w:hAnsi="Times" w:cs="Times"/>
-          <w:sz w:val="20"/>
-          <w:sz-cs w:val="20"/>
-        </w:rPr>
-        <w:t xml:space="preserve">Brian Wu, University of California, Berkeley (2016)</w:t>
-      </w:r>
-    </w:p>
-    <w:p>
-      <w:pPr/>
-      <w:r>
-        <w:rPr>
-          <w:rFonts w:ascii="Times" w:hAnsi="Times" w:cs="Times"/>
-          <w:sz w:val="20"/>
-          <w:sz-cs w:val="20"/>
-        </w:rPr>
-        <w:t xml:space="preserve">Andrea Bell, Columbia University (2014)</w:t>
-      </w:r>
-    </w:p>
-    <w:p>
-      <w:pPr/>
-      <w:r>
-        <w:rPr>
-          <w:rFonts w:ascii="Times" w:hAnsi="Times" w:cs="Times"/>
-          <w:sz w:val="20"/>
-          <w:sz-cs w:val="20"/>
-        </w:rPr>
-        <w:t xml:space="preserve">Joachim Talloen, Rutgers University (2014)</w:t>
-      </w:r>
-    </w:p>
-    <w:p>
-      <w:pPr/>
-      <w:r>
-        <w:rPr>
-          <w:rFonts w:ascii="Times" w:hAnsi="Times" w:cs="Times"/>
-          <w:sz w:val="20"/>
-          <w:sz-cs w:val="20"/>
-        </w:rPr>
-        <w:t xml:space="preserve">Tae Ho Kim, University of Chicago (2013)</w:t>
-      </w:r>
-    </w:p>
-    <w:p>
-      <w:pPr/>
-      <w:r>
-        <w:rPr>
-          <w:rFonts w:ascii="Times" w:hAnsi="Times" w:cs="Times"/>
-          <w:sz w:val="20"/>
-          <w:sz-cs w:val="20"/>
-        </w:rPr>
-        <w:t xml:space="preserve"/>
+        <w:t xml:space="preserve">Ad hoc Reviewer</w:t>
       </w:r>
     </w:p>
     <w:p>
@@ -2183,7 +2307,29 @@
           <w:sz-cs w:val="22"/>
           <w:b/>
         </w:rPr>
-        <w:t xml:space="preserve">Ad hoc Reviewer</w:t>
+        <w:t xml:space="preserve"/>
+      </w:r>
+    </w:p>
+    <w:p>
+      <w:pPr/>
+      <w:r>
+        <w:rPr>
+          <w:rFonts w:ascii="Times" w:hAnsi="Times" w:cs="Times"/>
+          <w:sz w:val="20"/>
+          <w:sz-cs w:val="20"/>
+        </w:rPr>
+        <w:t xml:space="preserve">Cerebral Cortex, Biological Psychiatry, Trends in Cognitive Sciences, Nature Human Behaviour, Journal of Neuroscience, Psychology and Economics,  Neuropsychopharmacology, NeuroImage</w:t>
+      </w:r>
+    </w:p>
+    <w:p>
+      <w:pPr/>
+      <w:r>
+        <w:rPr>
+          <w:rFonts w:ascii="Times" w:hAnsi="Times" w:cs="Times"/>
+          <w:sz w:val="20"/>
+          <w:sz-cs w:val="20"/>
+        </w:rPr>
+        <w:t xml:space="preserve"/>
       </w:r>
     </w:p>
     <w:p>
@@ -2195,29 +2341,7 @@
           <w:sz-cs w:val="22"/>
           <w:b/>
         </w:rPr>
-        <w:t xml:space="preserve"/>
-      </w:r>
-    </w:p>
-    <w:p>
-      <w:pPr/>
-      <w:r>
-        <w:rPr>
-          <w:rFonts w:ascii="Times" w:hAnsi="Times" w:cs="Times"/>
-          <w:sz w:val="20"/>
-          <w:sz-cs w:val="20"/>
-        </w:rPr>
-        <w:t xml:space="preserve">Cerebral Cortex, Biological Psychiatry, Trends in Cognitive Sciences, Nature Human Behaviour, Journal of Neuroscience, Psychology and Economics,  Neuropsychopharmacology</w:t>
-      </w:r>
-    </w:p>
-    <w:p>
-      <w:pPr/>
-      <w:r>
-        <w:rPr>
-          <w:rFonts w:ascii="Times" w:hAnsi="Times" w:cs="Times"/>
-          <w:sz w:val="20"/>
-          <w:sz-cs w:val="20"/>
-        </w:rPr>
-        <w:t xml:space="preserve"/>
+        <w:t xml:space="preserve">References</w:t>
       </w:r>
     </w:p>
     <w:p>
@@ -2229,18 +2353,6 @@
           <w:sz-cs w:val="22"/>
           <w:b/>
         </w:rPr>
-        <w:t xml:space="preserve">References</w:t>
-      </w:r>
-    </w:p>
-    <w:p>
-      <w:pPr/>
-      <w:r>
-        <w:rPr>
-          <w:rFonts w:ascii="Times" w:hAnsi="Times" w:cs="Times"/>
-          <w:sz w:val="22"/>
-          <w:sz-cs w:val="22"/>
-          <w:b/>
-        </w:rPr>
         <w:t xml:space="preserve"/>
       </w:r>
     </w:p>
@@ -2417,7 +2529,7 @@
           <w:sz w:val="20"/>
           <w:sz-cs w:val="20"/>
         </w:rPr>
-        <w:t xml:space="preserve">Last updated: August, 2020</w:t>
+        <w:t xml:space="preserve">Last updated: November, 2021</w:t>
       </w:r>
     </w:p>
     <w:sectPr>

</xml_diff>